<commit_message>
Add a minute for 3/21
</commit_message>
<xml_diff>
--- a/docs/minutes.docx
+++ b/docs/minutes.docx
@@ -2575,7 +2575,27 @@
                 <w:sz w:val="22"/>
                 <w:shd w:val="clear" w:color="auto" w:fill="FFFFFF"/>
               </w:rPr>
-              <w:t>3/1 (</w:t>
+              <w:t>3/1</w:t>
+            </w:r>
+            <w:r>
+              <w:rPr>
+                <w:rFonts w:ascii="함초롬바탕" w:eastAsia="함초롬바탕" w:hAnsi="굴림" w:cs="굴림"/>
+                <w:color w:val="000000"/>
+                <w:kern w:val="0"/>
+                <w:sz w:val="22"/>
+                <w:shd w:val="clear" w:color="auto" w:fill="FFFFFF"/>
+              </w:rPr>
+              <w:t>4</w:t>
+            </w:r>
+            <w:r>
+              <w:rPr>
+                <w:rFonts w:ascii="함초롬바탕" w:eastAsia="함초롬바탕" w:hAnsi="굴림" w:cs="굴림"/>
+                <w:color w:val="000000"/>
+                <w:kern w:val="0"/>
+                <w:sz w:val="22"/>
+                <w:shd w:val="clear" w:color="auto" w:fill="FFFFFF"/>
+              </w:rPr>
+              <w:t xml:space="preserve"> (</w:t>
             </w:r>
             <w:r>
               <w:rPr>
@@ -2585,7 +2605,17 @@
                 <w:sz w:val="22"/>
                 <w:shd w:val="clear" w:color="auto" w:fill="FFFFFF"/>
               </w:rPr>
-              <w:t>월)</w:t>
+              <w:t>목</w:t>
+            </w:r>
+            <w:r>
+              <w:rPr>
+                <w:rFonts w:ascii="함초롬바탕" w:eastAsia="함초롬바탕" w:hAnsi="굴림" w:cs="굴림" w:hint="eastAsia"/>
+                <w:color w:val="000000"/>
+                <w:kern w:val="0"/>
+                <w:sz w:val="22"/>
+                <w:shd w:val="clear" w:color="auto" w:fill="FFFFFF"/>
+              </w:rPr>
+              <w:t>)</w:t>
             </w:r>
           </w:p>
         </w:tc>
@@ -2993,527 +3023,6 @@
             <w:tcBorders>
               <w:top w:val="single" w:sz="2" w:space="0" w:color="000000"/>
               <w:left w:val="single" w:sz="2" w:space="0" w:color="000000"/>
-              <w:bottom w:val="nil"/>
-              <w:right w:val="single" w:sz="2" w:space="0" w:color="000000"/>
-            </w:tcBorders>
-            <w:tcMar>
-              <w:top w:w="28" w:type="dxa"/>
-              <w:left w:w="102" w:type="dxa"/>
-              <w:bottom w:w="28" w:type="dxa"/>
-              <w:right w:w="102" w:type="dxa"/>
-            </w:tcMar>
-            <w:vAlign w:val="center"/>
-            <w:hideMark/>
-          </w:tcPr>
-          <w:p>
-            <w:pPr>
-              <w:shd w:val="clear" w:color="auto" w:fill="FFFFFF"/>
-              <w:spacing w:after="0" w:line="384" w:lineRule="auto"/>
-              <w:textAlignment w:val="baseline"/>
-              <w:rPr>
-                <w:rFonts w:ascii="함초롬바탕" w:eastAsia="함초롬바탕" w:hAnsi="함초롬바탕" w:cs="함초롬바탕"/>
-                <w:color w:val="000000"/>
-                <w:kern w:val="0"/>
-                <w:szCs w:val="20"/>
-              </w:rPr>
-            </w:pPr>
-            <w:r>
-              <w:rPr>
-                <w:rFonts w:ascii="함초롬바탕" w:eastAsia="함초롬바탕" w:hAnsi="함초롬바탕" w:cs="함초롬바탕" w:hint="eastAsia"/>
-                <w:color w:val="000000"/>
-                <w:kern w:val="0"/>
-                <w:szCs w:val="20"/>
-              </w:rPr>
-              <w:t>회의 내용</w:t>
-            </w:r>
-          </w:p>
-          <w:p>
-            <w:pPr>
-              <w:shd w:val="clear" w:color="auto" w:fill="FFFFFF"/>
-              <w:spacing w:after="0" w:line="384" w:lineRule="auto"/>
-              <w:textAlignment w:val="baseline"/>
-              <w:rPr>
-                <w:rFonts w:ascii="함초롬바탕" w:eastAsia="함초롬바탕" w:hAnsi="함초롬바탕" w:cs="함초롬바탕"/>
-                <w:color w:val="000000"/>
-                <w:kern w:val="0"/>
-                <w:szCs w:val="20"/>
-              </w:rPr>
-            </w:pPr>
-            <w:r>
-              <w:rPr>
-                <w:rFonts w:ascii="함초롬바탕" w:eastAsia="함초롬바탕" w:hAnsi="함초롬바탕" w:cs="함초롬바탕" w:hint="eastAsia"/>
-                <w:color w:val="000000"/>
-                <w:kern w:val="0"/>
-                <w:szCs w:val="20"/>
-              </w:rPr>
-              <w:t>-</w:t>
-            </w:r>
-            <w:r>
-              <w:rPr>
-                <w:rFonts w:ascii="함초롬바탕" w:eastAsia="함초롬바탕" w:hAnsi="함초롬바탕" w:cs="함초롬바탕" w:hint="eastAsia"/>
-                <w:color w:val="000000"/>
-                <w:kern w:val="0"/>
-                <w:szCs w:val="20"/>
-              </w:rPr>
-              <w:t>센서 랭킹화/</w:t>
-            </w:r>
-            <w:r>
-              <w:rPr>
-                <w:rFonts w:ascii="함초롬바탕" w:eastAsia="함초롬바탕" w:hAnsi="함초롬바탕" w:cs="함초롬바탕"/>
-                <w:color w:val="000000"/>
-                <w:kern w:val="0"/>
-                <w:szCs w:val="20"/>
-              </w:rPr>
-              <w:t xml:space="preserve">Classification </w:t>
-            </w:r>
-            <w:r>
-              <w:rPr>
-                <w:rFonts w:ascii="함초롬바탕" w:eastAsia="함초롬바탕" w:hAnsi="함초롬바탕" w:cs="함초롬바탕" w:hint="eastAsia"/>
-                <w:color w:val="000000"/>
-                <w:kern w:val="0"/>
-                <w:szCs w:val="20"/>
-              </w:rPr>
-              <w:t>둘 다 진행하는 방향으로 결정</w:t>
-            </w:r>
-            <w:r>
-              <w:rPr>
-                <w:rFonts w:ascii="함초롬바탕" w:eastAsia="함초롬바탕" w:hAnsi="함초롬바탕" w:cs="함초롬바탕" w:hint="eastAsia"/>
-                <w:color w:val="000000"/>
-                <w:kern w:val="0"/>
-                <w:szCs w:val="20"/>
-              </w:rPr>
-              <w:t>함</w:t>
-            </w:r>
-            <w:r>
-              <w:rPr>
-                <w:rFonts w:ascii="함초롬바탕" w:eastAsia="함초롬바탕" w:hAnsi="함초롬바탕" w:cs="함초롬바탕" w:hint="eastAsia"/>
-                <w:color w:val="000000"/>
-                <w:kern w:val="0"/>
-                <w:szCs w:val="20"/>
-              </w:rPr>
-              <w:t>.</w:t>
-            </w:r>
-            <w:r>
-              <w:rPr>
-                <w:rFonts w:ascii="함초롬바탕" w:eastAsia="함초롬바탕" w:hAnsi="함초롬바탕" w:cs="함초롬바탕"/>
-                <w:color w:val="000000"/>
-                <w:kern w:val="0"/>
-                <w:szCs w:val="20"/>
-              </w:rPr>
-              <w:t xml:space="preserve"> </w:t>
-            </w:r>
-            <w:r>
-              <w:rPr>
-                <w:rFonts w:ascii="함초롬바탕" w:eastAsia="함초롬바탕" w:hAnsi="함초롬바탕" w:cs="함초롬바탕"/>
-                <w:color w:val="000000"/>
-                <w:kern w:val="0"/>
-                <w:szCs w:val="20"/>
-              </w:rPr>
-              <w:t>Classification</w:t>
-            </w:r>
-            <w:r>
-              <w:rPr>
-                <w:rFonts w:ascii="함초롬바탕" w:eastAsia="함초롬바탕" w:hAnsi="함초롬바탕" w:cs="함초롬바탕" w:hint="eastAsia"/>
-                <w:color w:val="000000"/>
-                <w:kern w:val="0"/>
-                <w:szCs w:val="20"/>
-              </w:rPr>
-              <w:t xml:space="preserve">은 여러 </w:t>
-            </w:r>
-            <w:r>
-              <w:rPr>
-                <w:rFonts w:ascii="함초롬바탕" w:eastAsia="함초롬바탕" w:hAnsi="함초롬바탕" w:cs="함초롬바탕"/>
-                <w:color w:val="000000"/>
-                <w:kern w:val="0"/>
-                <w:szCs w:val="20"/>
-              </w:rPr>
-              <w:t>feature</w:t>
-            </w:r>
-            <w:r>
-              <w:rPr>
-                <w:rFonts w:ascii="함초롬바탕" w:eastAsia="함초롬바탕" w:hAnsi="함초롬바탕" w:cs="함초롬바탕" w:hint="eastAsia"/>
-                <w:color w:val="000000"/>
-                <w:kern w:val="0"/>
-                <w:szCs w:val="20"/>
-              </w:rPr>
-              <w:t xml:space="preserve">들을 기준으로 </w:t>
-            </w:r>
-            <w:r>
-              <w:rPr>
-                <w:rFonts w:ascii="함초롬바탕" w:eastAsia="함초롬바탕" w:hAnsi="함초롬바탕" w:cs="함초롬바탕"/>
-                <w:color w:val="000000"/>
-                <w:kern w:val="0"/>
-                <w:szCs w:val="20"/>
-              </w:rPr>
-              <w:t>Grouping</w:t>
-            </w:r>
-            <w:r>
-              <w:rPr>
-                <w:rFonts w:ascii="함초롬바탕" w:eastAsia="함초롬바탕" w:hAnsi="함초롬바탕" w:cs="함초롬바탕" w:hint="eastAsia"/>
-                <w:color w:val="000000"/>
-                <w:kern w:val="0"/>
-                <w:szCs w:val="20"/>
-              </w:rPr>
-              <w:t>을 해보기로 함.</w:t>
-            </w:r>
-            <w:r>
-              <w:rPr>
-                <w:rFonts w:ascii="함초롬바탕" w:eastAsia="함초롬바탕" w:hAnsi="함초롬바탕" w:cs="함초롬바탕"/>
-                <w:color w:val="000000"/>
-                <w:kern w:val="0"/>
-                <w:szCs w:val="20"/>
-              </w:rPr>
-              <w:t xml:space="preserve"> </w:t>
-            </w:r>
-            <w:r>
-              <w:rPr>
-                <w:rFonts w:ascii="함초롬바탕" w:eastAsia="함초롬바탕" w:hAnsi="함초롬바탕" w:cs="함초롬바탕" w:hint="eastAsia"/>
-                <w:color w:val="000000"/>
-                <w:kern w:val="0"/>
-                <w:szCs w:val="20"/>
-              </w:rPr>
-              <w:t xml:space="preserve">현재 만들어진 </w:t>
-            </w:r>
-            <w:r>
-              <w:rPr>
-                <w:rFonts w:ascii="함초롬바탕" w:eastAsia="함초롬바탕" w:hAnsi="함초롬바탕" w:cs="함초롬바탕"/>
-                <w:color w:val="000000"/>
-                <w:kern w:val="0"/>
-                <w:szCs w:val="20"/>
-              </w:rPr>
-              <w:t>feature</w:t>
-            </w:r>
-            <w:r>
-              <w:rPr>
-                <w:rFonts w:ascii="함초롬바탕" w:eastAsia="함초롬바탕" w:hAnsi="함초롬바탕" w:cs="함초롬바탕" w:hint="eastAsia"/>
-                <w:color w:val="000000"/>
-                <w:kern w:val="0"/>
-                <w:szCs w:val="20"/>
-              </w:rPr>
-              <w:t>들이 있으니 이를 참고하여 시작하고 차차 찾아나가기로 함.</w:t>
-            </w:r>
-            <w:r>
-              <w:rPr>
-                <w:rFonts w:ascii="함초롬바탕" w:eastAsia="함초롬바탕" w:hAnsi="함초롬바탕" w:cs="함초롬바탕"/>
-                <w:color w:val="000000"/>
-                <w:kern w:val="0"/>
-                <w:szCs w:val="20"/>
-              </w:rPr>
-              <w:t xml:space="preserve"> </w:t>
-            </w:r>
-            <w:r>
-              <w:rPr>
-                <w:rFonts w:ascii="함초롬바탕" w:eastAsia="함초롬바탕" w:hAnsi="함초롬바탕" w:cs="함초롬바탕"/>
-                <w:color w:val="000000"/>
-                <w:kern w:val="0"/>
-                <w:szCs w:val="20"/>
-              </w:rPr>
-              <w:t>(</w:t>
-            </w:r>
-            <w:r>
-              <w:rPr>
-                <w:rFonts w:ascii="함초롬바탕" w:eastAsia="함초롬바탕" w:hAnsi="함초롬바탕" w:cs="함초롬바탕" w:hint="eastAsia"/>
-                <w:color w:val="000000"/>
-                <w:kern w:val="0"/>
-                <w:szCs w:val="20"/>
-              </w:rPr>
-              <w:t>이 부분이 어려울 것으로 예상됨)</w:t>
-            </w:r>
-          </w:p>
-          <w:p>
-            <w:pPr>
-              <w:shd w:val="clear" w:color="auto" w:fill="FFFFFF"/>
-              <w:spacing w:after="0" w:line="384" w:lineRule="auto"/>
-              <w:textAlignment w:val="baseline"/>
-              <w:rPr>
-                <w:rFonts w:ascii="함초롬바탕" w:eastAsia="함초롬바탕" w:hAnsi="함초롬바탕" w:cs="함초롬바탕"/>
-                <w:color w:val="000000"/>
-                <w:kern w:val="0"/>
-                <w:szCs w:val="20"/>
-              </w:rPr>
-            </w:pPr>
-            <w:r>
-              <w:rPr>
-                <w:rFonts w:ascii="함초롬바탕" w:eastAsia="함초롬바탕" w:hAnsi="함초롬바탕" w:cs="함초롬바탕" w:hint="eastAsia"/>
-                <w:color w:val="000000"/>
-                <w:kern w:val="0"/>
-                <w:szCs w:val="20"/>
-              </w:rPr>
-              <w:t>-</w:t>
-            </w:r>
-            <w:r>
-              <w:rPr>
-                <w:rFonts w:ascii="함초롬바탕" w:eastAsia="함초롬바탕" w:hAnsi="함초롬바탕" w:cs="함초롬바탕" w:hint="eastAsia"/>
-                <w:color w:val="000000"/>
-                <w:kern w:val="0"/>
-                <w:szCs w:val="20"/>
-              </w:rPr>
-              <w:t>D</w:t>
-            </w:r>
-            <w:r>
-              <w:rPr>
-                <w:rFonts w:ascii="함초롬바탕" w:eastAsia="함초롬바탕" w:hAnsi="함초롬바탕" w:cs="함초롬바탕"/>
-                <w:color w:val="000000"/>
-                <w:kern w:val="0"/>
-                <w:szCs w:val="20"/>
-              </w:rPr>
-              <w:t xml:space="preserve">B </w:t>
-            </w:r>
-            <w:r>
-              <w:rPr>
-                <w:rFonts w:ascii="함초롬바탕" w:eastAsia="함초롬바탕" w:hAnsi="함초롬바탕" w:cs="함초롬바탕" w:hint="eastAsia"/>
-                <w:color w:val="000000"/>
-                <w:kern w:val="0"/>
-                <w:szCs w:val="20"/>
-              </w:rPr>
-              <w:t>처리 성능 관련 조사는 김수범 학우가,</w:t>
-            </w:r>
-            <w:r>
-              <w:rPr>
-                <w:rFonts w:ascii="함초롬바탕" w:eastAsia="함초롬바탕" w:hAnsi="함초롬바탕" w:cs="함초롬바탕"/>
-                <w:color w:val="000000"/>
-                <w:kern w:val="0"/>
-                <w:szCs w:val="20"/>
-              </w:rPr>
-              <w:t xml:space="preserve"> </w:t>
-            </w:r>
-            <w:r>
-              <w:rPr>
-                <w:rFonts w:ascii="함초롬바탕" w:eastAsia="함초롬바탕" w:hAnsi="함초롬바탕" w:cs="함초롬바탕" w:hint="eastAsia"/>
-                <w:color w:val="000000"/>
-                <w:kern w:val="0"/>
-                <w:szCs w:val="20"/>
-              </w:rPr>
-              <w:t xml:space="preserve">딥러닝 서버에 필요한 </w:t>
-            </w:r>
-            <w:r>
-              <w:rPr>
-                <w:rFonts w:ascii="함초롬바탕" w:eastAsia="함초롬바탕" w:hAnsi="함초롬바탕" w:cs="함초롬바탕"/>
-                <w:color w:val="000000"/>
-                <w:kern w:val="0"/>
-                <w:szCs w:val="20"/>
-              </w:rPr>
-              <w:t xml:space="preserve">GPU </w:t>
-            </w:r>
-            <w:r>
-              <w:rPr>
-                <w:rFonts w:ascii="함초롬바탕" w:eastAsia="함초롬바탕" w:hAnsi="함초롬바탕" w:cs="함초롬바탕" w:hint="eastAsia"/>
-                <w:color w:val="000000"/>
-                <w:kern w:val="0"/>
-                <w:szCs w:val="20"/>
-              </w:rPr>
-              <w:t>자원에 대한 조사는 구상언 학우가 진행하기로 결정함.</w:t>
-            </w:r>
-          </w:p>
-          <w:p>
-            <w:pPr>
-              <w:shd w:val="clear" w:color="auto" w:fill="FFFFFF"/>
-              <w:spacing w:after="0" w:line="384" w:lineRule="auto"/>
-              <w:textAlignment w:val="baseline"/>
-              <w:rPr>
-                <w:rFonts w:ascii="함초롬바탕" w:eastAsia="함초롬바탕" w:hAnsi="함초롬바탕" w:cs="함초롬바탕" w:hint="eastAsia"/>
-                <w:color w:val="000000"/>
-                <w:kern w:val="0"/>
-                <w:szCs w:val="20"/>
-              </w:rPr>
-            </w:pPr>
-            <w:r>
-              <w:rPr>
-                <w:rFonts w:ascii="함초롬바탕" w:eastAsia="함초롬바탕" w:hAnsi="함초롬바탕" w:cs="함초롬바탕" w:hint="eastAsia"/>
-                <w:color w:val="000000"/>
-                <w:kern w:val="0"/>
-                <w:szCs w:val="20"/>
-              </w:rPr>
-              <w:t>-</w:t>
-            </w:r>
-            <w:r>
-              <w:rPr>
-                <w:rFonts w:ascii="함초롬바탕" w:eastAsia="함초롬바탕" w:hAnsi="함초롬바탕" w:cs="함초롬바탕"/>
-                <w:color w:val="000000"/>
-                <w:kern w:val="0"/>
-                <w:szCs w:val="20"/>
-              </w:rPr>
-              <w:t>JCCI</w:t>
-            </w:r>
-            <w:r>
-              <w:rPr>
-                <w:rFonts w:ascii="함초롬바탕" w:eastAsia="함초롬바탕" w:hAnsi="함초롬바탕" w:cs="함초롬바탕" w:hint="eastAsia"/>
-                <w:color w:val="000000"/>
-                <w:kern w:val="0"/>
-                <w:szCs w:val="20"/>
-              </w:rPr>
-              <w:t>에 논문을 제출하기로 최종 결정함.</w:t>
-            </w:r>
-          </w:p>
-          <w:p>
-            <w:pPr>
-              <w:shd w:val="clear" w:color="auto" w:fill="FFFFFF"/>
-              <w:spacing w:after="0" w:line="384" w:lineRule="auto"/>
-              <w:textAlignment w:val="baseline"/>
-              <w:rPr>
-                <w:rFonts w:ascii="함초롬바탕" w:eastAsia="함초롬바탕" w:hAnsi="함초롬바탕" w:cs="함초롬바탕"/>
-                <w:color w:val="000000"/>
-                <w:kern w:val="0"/>
-                <w:szCs w:val="20"/>
-              </w:rPr>
-            </w:pPr>
-            <w:r>
-              <w:rPr>
-                <w:rFonts w:ascii="함초롬바탕" w:eastAsia="함초롬바탕" w:hAnsi="함초롬바탕" w:cs="함초롬바탕" w:hint="eastAsia"/>
-                <w:color w:val="000000"/>
-                <w:kern w:val="0"/>
-                <w:szCs w:val="20"/>
-              </w:rPr>
-              <w:t>완료된 일</w:t>
-            </w:r>
-          </w:p>
-          <w:p>
-            <w:pPr>
-              <w:shd w:val="clear" w:color="auto" w:fill="FFFFFF"/>
-              <w:spacing w:after="0" w:line="384" w:lineRule="auto"/>
-              <w:textAlignment w:val="baseline"/>
-              <w:rPr>
-                <w:rFonts w:ascii="함초롬바탕" w:eastAsia="함초롬바탕" w:hAnsi="함초롬바탕" w:cs="함초롬바탕"/>
-                <w:color w:val="000000"/>
-                <w:kern w:val="0"/>
-                <w:szCs w:val="20"/>
-              </w:rPr>
-            </w:pPr>
-            <w:r>
-              <w:rPr>
-                <w:rFonts w:ascii="함초롬바탕" w:eastAsia="함초롬바탕" w:hAnsi="함초롬바탕" w:cs="함초롬바탕" w:hint="eastAsia"/>
-                <w:color w:val="000000"/>
-                <w:kern w:val="0"/>
-                <w:szCs w:val="20"/>
-              </w:rPr>
-              <w:t>-</w:t>
-            </w:r>
-            <w:r>
-              <w:rPr>
-                <w:rFonts w:ascii="함초롬바탕" w:eastAsia="함초롬바탕" w:hAnsi="함초롬바탕" w:cs="함초롬바탕"/>
-                <w:color w:val="000000"/>
-                <w:kern w:val="0"/>
-                <w:szCs w:val="20"/>
-              </w:rPr>
-              <w:t>x</w:t>
-            </w:r>
-          </w:p>
-          <w:p>
-            <w:pPr>
-              <w:shd w:val="clear" w:color="auto" w:fill="FFFFFF"/>
-              <w:spacing w:after="0" w:line="384" w:lineRule="auto"/>
-              <w:textAlignment w:val="baseline"/>
-              <w:rPr>
-                <w:rFonts w:ascii="함초롬바탕" w:eastAsia="함초롬바탕" w:hAnsi="함초롬바탕" w:cs="함초롬바탕"/>
-                <w:color w:val="000000"/>
-                <w:kern w:val="0"/>
-                <w:szCs w:val="20"/>
-              </w:rPr>
-            </w:pPr>
-            <w:r>
-              <w:rPr>
-                <w:rFonts w:ascii="함초롬바탕" w:eastAsia="함초롬바탕" w:hAnsi="함초롬바탕" w:cs="함초롬바탕" w:hint="eastAsia"/>
-                <w:color w:val="000000"/>
-                <w:kern w:val="0"/>
-                <w:szCs w:val="20"/>
-              </w:rPr>
-              <w:t>해야할 일</w:t>
-            </w:r>
-          </w:p>
-          <w:p>
-            <w:pPr>
-              <w:shd w:val="clear" w:color="auto" w:fill="FFFFFF"/>
-              <w:spacing w:after="0" w:line="384" w:lineRule="auto"/>
-              <w:textAlignment w:val="baseline"/>
-              <w:rPr>
-                <w:rFonts w:ascii="함초롬바탕" w:eastAsia="함초롬바탕" w:hAnsi="함초롬바탕" w:cs="함초롬바탕"/>
-                <w:color w:val="000000"/>
-                <w:kern w:val="0"/>
-                <w:szCs w:val="20"/>
-              </w:rPr>
-            </w:pPr>
-            <w:r>
-              <w:rPr>
-                <w:rFonts w:ascii="함초롬바탕" w:eastAsia="함초롬바탕" w:hAnsi="함초롬바탕" w:cs="함초롬바탕" w:hint="eastAsia"/>
-                <w:color w:val="000000"/>
-                <w:kern w:val="0"/>
-                <w:szCs w:val="20"/>
-              </w:rPr>
-              <w:t>-</w:t>
-            </w:r>
-            <w:r>
-              <w:rPr>
-                <w:rFonts w:ascii="함초롬바탕" w:eastAsia="함초롬바탕" w:hAnsi="함초롬바탕" w:cs="함초롬바탕" w:hint="eastAsia"/>
-                <w:color w:val="000000"/>
-                <w:kern w:val="0"/>
-                <w:szCs w:val="20"/>
-              </w:rPr>
-              <w:t>논문 작성 및 각종 자원 조사</w:t>
-            </w:r>
-            <w:bookmarkStart w:id="0" w:name="_GoBack"/>
-            <w:bookmarkEnd w:id="0"/>
-          </w:p>
-        </w:tc>
-      </w:tr>
-      <w:tr>
-        <w:trPr>
-          <w:trHeight w:val="256"/>
-        </w:trPr>
-        <w:tc>
-          <w:tcPr>
-            <w:tcW w:w="9020" w:type="dxa"/>
-            <w:gridSpan w:val="6"/>
-            <w:tcBorders>
-              <w:top w:val="single" w:sz="2" w:space="0" w:color="000000"/>
-              <w:left w:val="single" w:sz="2" w:space="0" w:color="000000"/>
-              <w:bottom w:val="nil"/>
-              <w:right w:val="single" w:sz="2" w:space="0" w:color="000000"/>
-            </w:tcBorders>
-            <w:tcMar>
-              <w:top w:w="28" w:type="dxa"/>
-              <w:left w:w="102" w:type="dxa"/>
-              <w:bottom w:w="28" w:type="dxa"/>
-              <w:right w:w="102" w:type="dxa"/>
-            </w:tcMar>
-            <w:vAlign w:val="center"/>
-            <w:hideMark/>
-          </w:tcPr>
-          <w:p>
-            <w:pPr>
-              <w:shd w:val="clear" w:color="auto" w:fill="FFFFFF"/>
-              <w:spacing w:after="0" w:line="384" w:lineRule="auto"/>
-              <w:textAlignment w:val="baseline"/>
-              <w:rPr>
-                <w:rFonts w:ascii="함초롬바탕" w:eastAsia="굴림" w:hAnsi="굴림" w:cs="굴림"/>
-                <w:color w:val="000000"/>
-                <w:kern w:val="0"/>
-                <w:szCs w:val="20"/>
-              </w:rPr>
-            </w:pPr>
-            <w:r>
-              <w:rPr>
-                <w:rFonts w:ascii="함초롬바탕" w:eastAsia="함초롬바탕" w:hAnsi="함초롬바탕" w:cs="함초롬바탕" w:hint="eastAsia"/>
-                <w:color w:val="000000"/>
-                <w:kern w:val="0"/>
-                <w:sz w:val="22"/>
-                <w:shd w:val="clear" w:color="auto" w:fill="FFFFFF"/>
-              </w:rPr>
-              <w:t>사진</w:t>
-            </w:r>
-          </w:p>
-        </w:tc>
-      </w:tr>
-      <w:tr>
-        <w:trPr>
-          <w:trHeight w:val="3658"/>
-        </w:trPr>
-        <w:tc>
-          <w:tcPr>
-            <w:tcW w:w="9020" w:type="dxa"/>
-            <w:gridSpan w:val="6"/>
-            <w:tcBorders>
-              <w:top w:val="nil"/>
-              <w:left w:val="single" w:sz="2" w:space="0" w:color="000000"/>
               <w:bottom w:val="single" w:sz="2" w:space="0" w:color="000000"/>
               <w:right w:val="single" w:sz="2" w:space="0" w:color="000000"/>
             </w:tcBorders>
@@ -3532,63 +3041,675 @@
               <w:spacing w:after="0" w:line="384" w:lineRule="auto"/>
               <w:textAlignment w:val="baseline"/>
               <w:rPr>
-                <w:rFonts w:ascii="함초롬바탕" w:eastAsia="굴림" w:hAnsi="굴림" w:cs="굴림" w:hint="eastAsia"/>
-                <w:color w:val="000000"/>
-                <w:kern w:val="0"/>
-                <w:szCs w:val="20"/>
-              </w:rPr>
-            </w:pPr>
-            <w:r>
-              <w:rPr>
-                <w:noProof/>
-              </w:rPr>
-              <w:drawing>
-                <wp:inline distT="0" distB="0" distL="0" distR="0" wp14:anchorId="7B89551F" wp14:editId="5E9384D0">
-                  <wp:extent cx="2575560" cy="3427733"/>
-                  <wp:effectExtent l="0" t="0" r="0" b="1270"/>
-                  <wp:docPr id="4" name="그림 4"/>
-                  <wp:cNvGraphicFramePr>
-                    <a:graphicFrameLocks xmlns:a="http://schemas.openxmlformats.org/drawingml/2006/main" noChangeAspect="1"/>
-                  </wp:cNvGraphicFramePr>
-                  <a:graphic xmlns:a="http://schemas.openxmlformats.org/drawingml/2006/main">
-                    <a:graphicData uri="http://schemas.openxmlformats.org/drawingml/2006/picture">
-                      <pic:pic xmlns:pic="http://schemas.openxmlformats.org/drawingml/2006/picture">
-                        <pic:nvPicPr>
-                          <pic:cNvPr id="1" name=""/>
-                          <pic:cNvPicPr/>
-                        </pic:nvPicPr>
-                        <pic:blipFill>
-                          <a:blip r:embed="rId7"/>
-                          <a:stretch>
-                            <a:fillRect/>
-                          </a:stretch>
-                        </pic:blipFill>
-                        <pic:spPr>
-                          <a:xfrm>
-                            <a:off x="0" y="0"/>
-                            <a:ext cx="2597711" cy="3457213"/>
-                          </a:xfrm>
-                          <a:prstGeom prst="rect">
-                            <a:avLst/>
-                          </a:prstGeom>
-                        </pic:spPr>
-                      </pic:pic>
-                    </a:graphicData>
-                  </a:graphic>
-                </wp:inline>
-              </w:drawing>
+                <w:rFonts w:ascii="함초롬바탕" w:eastAsia="함초롬바탕" w:hAnsi="함초롬바탕" w:cs="함초롬바탕"/>
+                <w:color w:val="000000"/>
+                <w:kern w:val="0"/>
+                <w:szCs w:val="20"/>
+              </w:rPr>
+            </w:pPr>
+            <w:r>
+              <w:rPr>
+                <w:rFonts w:ascii="함초롬바탕" w:eastAsia="함초롬바탕" w:hAnsi="함초롬바탕" w:cs="함초롬바탕" w:hint="eastAsia"/>
+                <w:color w:val="000000"/>
+                <w:kern w:val="0"/>
+                <w:szCs w:val="20"/>
+              </w:rPr>
+              <w:t>회의 내용</w:t>
+            </w:r>
+          </w:p>
+          <w:p>
+            <w:pPr>
+              <w:shd w:val="clear" w:color="auto" w:fill="FFFFFF"/>
+              <w:spacing w:after="0" w:line="384" w:lineRule="auto"/>
+              <w:textAlignment w:val="baseline"/>
+              <w:rPr>
+                <w:rFonts w:ascii="함초롬바탕" w:eastAsia="함초롬바탕" w:hAnsi="함초롬바탕" w:cs="함초롬바탕"/>
+                <w:color w:val="000000"/>
+                <w:kern w:val="0"/>
+                <w:szCs w:val="20"/>
+              </w:rPr>
+            </w:pPr>
+            <w:r>
+              <w:rPr>
+                <w:rFonts w:ascii="함초롬바탕" w:eastAsia="함초롬바탕" w:hAnsi="함초롬바탕" w:cs="함초롬바탕" w:hint="eastAsia"/>
+                <w:color w:val="000000"/>
+                <w:kern w:val="0"/>
+                <w:szCs w:val="20"/>
+              </w:rPr>
+              <w:t>-</w:t>
+            </w:r>
+            <w:r>
+              <w:rPr>
+                <w:rFonts w:ascii="함초롬바탕" w:eastAsia="함초롬바탕" w:hAnsi="함초롬바탕" w:cs="함초롬바탕" w:hint="eastAsia"/>
+                <w:color w:val="000000"/>
+                <w:kern w:val="0"/>
+                <w:szCs w:val="20"/>
+              </w:rPr>
+              <w:t>결정해야 할 것들</w:t>
+            </w:r>
+            <w:r>
+              <w:rPr>
+                <w:rFonts w:ascii="함초롬바탕" w:eastAsia="함초롬바탕" w:hAnsi="함초롬바탕" w:cs="함초롬바탕" w:hint="eastAsia"/>
+                <w:color w:val="000000"/>
+                <w:kern w:val="0"/>
+                <w:szCs w:val="20"/>
+              </w:rPr>
+              <w:t>:</w:t>
+            </w:r>
+          </w:p>
+          <w:p>
+            <w:pPr>
+              <w:shd w:val="clear" w:color="auto" w:fill="FFFFFF"/>
+              <w:spacing w:after="0" w:line="384" w:lineRule="auto"/>
+              <w:ind w:firstLineChars="400" w:firstLine="776"/>
+              <w:textAlignment w:val="baseline"/>
+              <w:rPr>
+                <w:rFonts w:ascii="함초롬바탕" w:eastAsia="함초롬바탕" w:hAnsi="함초롬바탕" w:cs="함초롬바탕"/>
+                <w:color w:val="000000"/>
+                <w:kern w:val="0"/>
+                <w:szCs w:val="20"/>
+              </w:rPr>
+            </w:pPr>
+            <w:r>
+              <w:rPr>
+                <w:rFonts w:ascii="함초롬바탕" w:eastAsia="함초롬바탕" w:hAnsi="함초롬바탕" w:cs="함초롬바탕" w:hint="eastAsia"/>
+                <w:color w:val="000000"/>
+                <w:kern w:val="0"/>
+                <w:szCs w:val="20"/>
+              </w:rPr>
+              <w:t>1</w:t>
+            </w:r>
+            <w:r>
+              <w:rPr>
+                <w:rFonts w:ascii="함초롬바탕" w:eastAsia="함초롬바탕" w:hAnsi="함초롬바탕" w:cs="함초롬바탕"/>
+                <w:color w:val="000000"/>
+                <w:kern w:val="0"/>
+                <w:szCs w:val="20"/>
+              </w:rPr>
+              <w:t>. FFT heatmap</w:t>
+            </w:r>
+            <w:r>
+              <w:rPr>
+                <w:rFonts w:ascii="함초롬바탕" w:eastAsia="함초롬바탕" w:hAnsi="함초롬바탕" w:cs="함초롬바탕" w:hint="eastAsia"/>
+                <w:color w:val="000000"/>
+                <w:kern w:val="0"/>
+                <w:szCs w:val="20"/>
+              </w:rPr>
+              <w:t>을 몇 분 단위로 구성할 것인가?</w:t>
+            </w:r>
+          </w:p>
+          <w:p>
+            <w:pPr>
+              <w:shd w:val="clear" w:color="auto" w:fill="FFFFFF"/>
+              <w:spacing w:after="0" w:line="384" w:lineRule="auto"/>
+              <w:ind w:firstLineChars="400" w:firstLine="776"/>
+              <w:textAlignment w:val="baseline"/>
+              <w:rPr>
+                <w:rFonts w:ascii="함초롬바탕" w:eastAsia="함초롬바탕" w:hAnsi="함초롬바탕" w:cs="함초롬바탕"/>
+                <w:color w:val="000000"/>
+                <w:kern w:val="0"/>
+                <w:szCs w:val="20"/>
+              </w:rPr>
+            </w:pPr>
+            <w:r>
+              <w:rPr>
+                <w:rFonts w:ascii="함초롬바탕" w:eastAsia="함초롬바탕" w:hAnsi="함초롬바탕" w:cs="함초롬바탕" w:hint="eastAsia"/>
+                <w:color w:val="000000"/>
+                <w:kern w:val="0"/>
+                <w:szCs w:val="20"/>
+              </w:rPr>
+              <w:t>2</w:t>
+            </w:r>
+            <w:r>
+              <w:rPr>
+                <w:rFonts w:ascii="함초롬바탕" w:eastAsia="함초롬바탕" w:hAnsi="함초롬바탕" w:cs="함초롬바탕"/>
+                <w:color w:val="000000"/>
+                <w:kern w:val="0"/>
+                <w:szCs w:val="20"/>
+              </w:rPr>
+              <w:t>. PSD</w:t>
+            </w:r>
+            <w:r>
+              <w:rPr>
+                <w:rFonts w:ascii="함초롬바탕" w:eastAsia="함초롬바탕" w:hAnsi="함초롬바탕" w:cs="함초롬바탕" w:hint="eastAsia"/>
+                <w:color w:val="000000"/>
+                <w:kern w:val="0"/>
+                <w:szCs w:val="20"/>
+              </w:rPr>
+              <w:t>의 주기를 어느 정도로 할 것인가?</w:t>
+            </w:r>
+          </w:p>
+          <w:p>
+            <w:pPr>
+              <w:shd w:val="clear" w:color="auto" w:fill="FFFFFF"/>
+              <w:spacing w:after="0" w:line="384" w:lineRule="auto"/>
+              <w:textAlignment w:val="baseline"/>
+              <w:rPr>
+                <w:rFonts w:ascii="함초롬바탕" w:eastAsia="함초롬바탕" w:hAnsi="함초롬바탕" w:cs="함초롬바탕"/>
+                <w:color w:val="000000"/>
+                <w:kern w:val="0"/>
+                <w:szCs w:val="20"/>
+              </w:rPr>
+            </w:pPr>
+            <w:r>
+              <w:rPr>
+                <w:rFonts w:ascii="함초롬바탕" w:eastAsia="함초롬바탕" w:hAnsi="함초롬바탕" w:cs="함초롬바탕" w:hint="eastAsia"/>
+                <w:color w:val="000000"/>
+                <w:kern w:val="0"/>
+                <w:szCs w:val="20"/>
+              </w:rPr>
+              <w:t>-역할 분담</w:t>
+            </w:r>
+          </w:p>
+          <w:p>
+            <w:pPr>
+              <w:shd w:val="clear" w:color="auto" w:fill="FFFFFF"/>
+              <w:spacing w:after="0" w:line="384" w:lineRule="auto"/>
+              <w:textAlignment w:val="baseline"/>
+              <w:rPr>
+                <w:rFonts w:ascii="함초롬바탕" w:eastAsia="함초롬바탕" w:hAnsi="함초롬바탕" w:cs="함초롬바탕"/>
+                <w:color w:val="000000"/>
+                <w:kern w:val="0"/>
+                <w:szCs w:val="20"/>
+              </w:rPr>
+            </w:pPr>
+            <w:r>
+              <w:rPr>
+                <w:rFonts w:ascii="함초롬바탕" w:eastAsia="함초롬바탕" w:hAnsi="함초롬바탕" w:cs="함초롬바탕" w:hint="eastAsia"/>
+                <w:color w:val="000000"/>
+                <w:kern w:val="0"/>
+                <w:szCs w:val="20"/>
+              </w:rPr>
+              <w:t xml:space="preserve"> </w:t>
+            </w:r>
+            <w:r>
+              <w:rPr>
+                <w:rFonts w:ascii="함초롬바탕" w:eastAsia="함초롬바탕" w:hAnsi="함초롬바탕" w:cs="함초롬바탕"/>
+                <w:color w:val="000000"/>
+                <w:kern w:val="0"/>
+                <w:szCs w:val="20"/>
+              </w:rPr>
+              <w:t xml:space="preserve">       -</w:t>
+            </w:r>
+            <w:r>
+              <w:rPr>
+                <w:rFonts w:ascii="함초롬바탕" w:eastAsia="함초롬바탕" w:hAnsi="함초롬바탕" w:cs="함초롬바탕" w:hint="eastAsia"/>
+                <w:color w:val="000000"/>
+                <w:kern w:val="0"/>
+                <w:szCs w:val="20"/>
+              </w:rPr>
+              <w:t>구상언:</w:t>
+            </w:r>
+            <w:r>
+              <w:rPr>
+                <w:rFonts w:ascii="함초롬바탕" w:eastAsia="함초롬바탕" w:hAnsi="함초롬바탕" w:cs="함초롬바탕"/>
+                <w:color w:val="000000"/>
+                <w:kern w:val="0"/>
+                <w:szCs w:val="20"/>
+              </w:rPr>
+              <w:t xml:space="preserve"> </w:t>
+            </w:r>
+            <w:r>
+              <w:rPr>
+                <w:rFonts w:ascii="함초롬바탕" w:eastAsia="함초롬바탕" w:hAnsi="함초롬바탕" w:cs="함초롬바탕" w:hint="eastAsia"/>
+                <w:color w:val="000000"/>
+                <w:kern w:val="0"/>
+                <w:szCs w:val="20"/>
+              </w:rPr>
+              <w:t>딥러닝 데이터 분석</w:t>
+            </w:r>
+          </w:p>
+          <w:p>
+            <w:pPr>
+              <w:shd w:val="clear" w:color="auto" w:fill="FFFFFF"/>
+              <w:spacing w:after="0" w:line="384" w:lineRule="auto"/>
+              <w:textAlignment w:val="baseline"/>
+              <w:rPr>
+                <w:rFonts w:ascii="함초롬바탕" w:eastAsia="함초롬바탕" w:hAnsi="함초롬바탕" w:cs="함초롬바탕"/>
+                <w:color w:val="000000"/>
+                <w:kern w:val="0"/>
+                <w:szCs w:val="20"/>
+              </w:rPr>
+            </w:pPr>
+            <w:r>
+              <w:rPr>
+                <w:rFonts w:ascii="함초롬바탕" w:eastAsia="함초롬바탕" w:hAnsi="함초롬바탕" w:cs="함초롬바탕" w:hint="eastAsia"/>
+                <w:color w:val="000000"/>
+                <w:kern w:val="0"/>
+                <w:szCs w:val="20"/>
+              </w:rPr>
+              <w:t xml:space="preserve"> </w:t>
+            </w:r>
+            <w:r>
+              <w:rPr>
+                <w:rFonts w:ascii="함초롬바탕" w:eastAsia="함초롬바탕" w:hAnsi="함초롬바탕" w:cs="함초롬바탕"/>
+                <w:color w:val="000000"/>
+                <w:kern w:val="0"/>
+                <w:szCs w:val="20"/>
+              </w:rPr>
+              <w:t xml:space="preserve">       -</w:t>
+            </w:r>
+            <w:r>
+              <w:rPr>
+                <w:rFonts w:ascii="함초롬바탕" w:eastAsia="함초롬바탕" w:hAnsi="함초롬바탕" w:cs="함초롬바탕" w:hint="eastAsia"/>
+                <w:color w:val="000000"/>
+                <w:kern w:val="0"/>
+                <w:szCs w:val="20"/>
+              </w:rPr>
+              <w:t>김수범:</w:t>
+            </w:r>
+            <w:r>
+              <w:rPr>
+                <w:rFonts w:ascii="함초롬바탕" w:eastAsia="함초롬바탕" w:hAnsi="함초롬바탕" w:cs="함초롬바탕"/>
+                <w:color w:val="000000"/>
+                <w:kern w:val="0"/>
+                <w:szCs w:val="20"/>
+              </w:rPr>
+              <w:t xml:space="preserve"> </w:t>
+            </w:r>
+            <w:r>
+              <w:rPr>
+                <w:rFonts w:ascii="함초롬바탕" w:eastAsia="함초롬바탕" w:hAnsi="함초롬바탕" w:cs="함초롬바탕" w:hint="eastAsia"/>
+                <w:color w:val="000000"/>
+                <w:kern w:val="0"/>
+                <w:szCs w:val="20"/>
+              </w:rPr>
+              <w:t>기계학습 분석 시스템 구축</w:t>
+            </w:r>
+          </w:p>
+          <w:p>
+            <w:pPr>
+              <w:shd w:val="clear" w:color="auto" w:fill="FFFFFF"/>
+              <w:spacing w:after="0" w:line="384" w:lineRule="auto"/>
+              <w:textAlignment w:val="baseline"/>
+              <w:rPr>
+                <w:rFonts w:ascii="함초롬바탕" w:eastAsia="함초롬바탕" w:hAnsi="함초롬바탕" w:cs="함초롬바탕"/>
+                <w:color w:val="000000"/>
+                <w:kern w:val="0"/>
+                <w:szCs w:val="20"/>
+              </w:rPr>
+            </w:pPr>
+            <w:r>
+              <w:rPr>
+                <w:rFonts w:ascii="함초롬바탕" w:eastAsia="함초롬바탕" w:hAnsi="함초롬바탕" w:cs="함초롬바탕" w:hint="eastAsia"/>
+                <w:color w:val="000000"/>
+                <w:kern w:val="0"/>
+                <w:szCs w:val="20"/>
+              </w:rPr>
+              <w:t xml:space="preserve"> </w:t>
+            </w:r>
+            <w:r>
+              <w:rPr>
+                <w:rFonts w:ascii="함초롬바탕" w:eastAsia="함초롬바탕" w:hAnsi="함초롬바탕" w:cs="함초롬바탕"/>
+                <w:color w:val="000000"/>
+                <w:kern w:val="0"/>
+                <w:szCs w:val="20"/>
+              </w:rPr>
+              <w:t xml:space="preserve">       -</w:t>
+            </w:r>
+            <w:r>
+              <w:rPr>
+                <w:rFonts w:ascii="함초롬바탕" w:eastAsia="함초롬바탕" w:hAnsi="함초롬바탕" w:cs="함초롬바탕" w:hint="eastAsia"/>
+                <w:color w:val="000000"/>
+                <w:kern w:val="0"/>
+                <w:szCs w:val="20"/>
+              </w:rPr>
+              <w:t>우정우:</w:t>
+            </w:r>
+            <w:r>
+              <w:rPr>
+                <w:rFonts w:ascii="함초롬바탕" w:eastAsia="함초롬바탕" w:hAnsi="함초롬바탕" w:cs="함초롬바탕"/>
+                <w:color w:val="000000"/>
+                <w:kern w:val="0"/>
+                <w:szCs w:val="20"/>
+              </w:rPr>
+              <w:t xml:space="preserve"> </w:t>
+            </w:r>
+            <w:r>
+              <w:rPr>
+                <w:rFonts w:ascii="함초롬바탕" w:eastAsia="함초롬바탕" w:hAnsi="함초롬바탕" w:cs="함초롬바탕" w:hint="eastAsia"/>
+                <w:color w:val="000000"/>
+                <w:kern w:val="0"/>
+                <w:szCs w:val="20"/>
+              </w:rPr>
+              <w:t>기계학습 데이터 분석</w:t>
+            </w:r>
+          </w:p>
+          <w:p>
+            <w:pPr>
+              <w:shd w:val="clear" w:color="auto" w:fill="FFFFFF"/>
+              <w:spacing w:after="0" w:line="384" w:lineRule="auto"/>
+              <w:textAlignment w:val="baseline"/>
+              <w:rPr>
+                <w:rFonts w:ascii="함초롬바탕" w:eastAsia="함초롬바탕" w:hAnsi="함초롬바탕" w:cs="함초롬바탕"/>
+                <w:color w:val="000000"/>
+                <w:kern w:val="0"/>
+                <w:szCs w:val="20"/>
+              </w:rPr>
+            </w:pPr>
+            <w:r>
+              <w:rPr>
+                <w:rFonts w:ascii="함초롬바탕" w:eastAsia="함초롬바탕" w:hAnsi="함초롬바탕" w:cs="함초롬바탕" w:hint="eastAsia"/>
+                <w:color w:val="000000"/>
+                <w:kern w:val="0"/>
+                <w:szCs w:val="20"/>
+              </w:rPr>
+              <w:t xml:space="preserve"> </w:t>
+            </w:r>
+            <w:r>
+              <w:rPr>
+                <w:rFonts w:ascii="함초롬바탕" w:eastAsia="함초롬바탕" w:hAnsi="함초롬바탕" w:cs="함초롬바탕"/>
+                <w:color w:val="000000"/>
+                <w:kern w:val="0"/>
+                <w:szCs w:val="20"/>
+              </w:rPr>
+              <w:t xml:space="preserve">       -</w:t>
+            </w:r>
+            <w:r>
+              <w:rPr>
+                <w:rFonts w:ascii="함초롬바탕" w:eastAsia="함초롬바탕" w:hAnsi="함초롬바탕" w:cs="함초롬바탕" w:hint="eastAsia"/>
+                <w:color w:val="000000"/>
+                <w:kern w:val="0"/>
+                <w:szCs w:val="20"/>
+              </w:rPr>
+              <w:t>이민석:</w:t>
+            </w:r>
+            <w:r>
+              <w:rPr>
+                <w:rFonts w:ascii="함초롬바탕" w:eastAsia="함초롬바탕" w:hAnsi="함초롬바탕" w:cs="함초롬바탕"/>
+                <w:color w:val="000000"/>
+                <w:kern w:val="0"/>
+                <w:szCs w:val="20"/>
+              </w:rPr>
+              <w:t xml:space="preserve"> </w:t>
+            </w:r>
+            <w:r>
+              <w:rPr>
+                <w:rFonts w:ascii="함초롬바탕" w:eastAsia="함초롬바탕" w:hAnsi="함초롬바탕" w:cs="함초롬바탕" w:hint="eastAsia"/>
+                <w:color w:val="000000"/>
+                <w:kern w:val="0"/>
+                <w:szCs w:val="20"/>
+              </w:rPr>
+              <w:t>데이터 후처리 및 시각화 시스템 구축</w:t>
+            </w:r>
+          </w:p>
+          <w:p>
+            <w:pPr>
+              <w:shd w:val="clear" w:color="auto" w:fill="FFFFFF"/>
+              <w:spacing w:after="0" w:line="384" w:lineRule="auto"/>
+              <w:textAlignment w:val="baseline"/>
+              <w:rPr>
+                <w:rFonts w:ascii="함초롬바탕" w:eastAsia="함초롬바탕" w:hAnsi="함초롬바탕" w:cs="함초롬바탕"/>
+                <w:color w:val="000000"/>
+                <w:kern w:val="0"/>
+                <w:szCs w:val="20"/>
+              </w:rPr>
+            </w:pPr>
+            <w:r>
+              <w:rPr>
+                <w:rFonts w:ascii="함초롬바탕" w:eastAsia="함초롬바탕" w:hAnsi="함초롬바탕" w:cs="함초롬바탕" w:hint="eastAsia"/>
+                <w:color w:val="000000"/>
+                <w:kern w:val="0"/>
+                <w:szCs w:val="20"/>
+              </w:rPr>
+              <w:t>완료된 일</w:t>
+            </w:r>
+          </w:p>
+          <w:p>
+            <w:pPr>
+              <w:shd w:val="clear" w:color="auto" w:fill="FFFFFF"/>
+              <w:spacing w:after="0" w:line="384" w:lineRule="auto"/>
+              <w:textAlignment w:val="baseline"/>
+              <w:rPr>
+                <w:rFonts w:ascii="함초롬바탕" w:eastAsia="함초롬바탕" w:hAnsi="함초롬바탕" w:cs="함초롬바탕"/>
+                <w:color w:val="000000"/>
+                <w:kern w:val="0"/>
+                <w:szCs w:val="20"/>
+              </w:rPr>
+            </w:pPr>
+            <w:r>
+              <w:rPr>
+                <w:rFonts w:ascii="함초롬바탕" w:eastAsia="함초롬바탕" w:hAnsi="함초롬바탕" w:cs="함초롬바탕" w:hint="eastAsia"/>
+                <w:color w:val="000000"/>
+                <w:kern w:val="0"/>
+                <w:szCs w:val="20"/>
+              </w:rPr>
+              <w:t>-</w:t>
+            </w:r>
+            <w:r>
+              <w:rPr>
+                <w:rFonts w:ascii="함초롬바탕" w:eastAsia="함초롬바탕" w:hAnsi="함초롬바탕" w:cs="함초롬바탕"/>
+                <w:color w:val="000000"/>
+                <w:kern w:val="0"/>
+                <w:szCs w:val="20"/>
+              </w:rPr>
+              <w:t xml:space="preserve">GPU </w:t>
+            </w:r>
+            <w:r>
+              <w:rPr>
+                <w:rFonts w:ascii="함초롬바탕" w:eastAsia="함초롬바탕" w:hAnsi="함초롬바탕" w:cs="함초롬바탕" w:hint="eastAsia"/>
+                <w:color w:val="000000"/>
+                <w:kern w:val="0"/>
+                <w:szCs w:val="20"/>
+              </w:rPr>
+              <w:t>서버 구축</w:t>
+            </w:r>
+          </w:p>
+          <w:p>
+            <w:pPr>
+              <w:shd w:val="clear" w:color="auto" w:fill="FFFFFF"/>
+              <w:spacing w:after="0" w:line="384" w:lineRule="auto"/>
+              <w:textAlignment w:val="baseline"/>
+              <w:rPr>
+                <w:rFonts w:ascii="함초롬바탕" w:eastAsia="함초롬바탕" w:hAnsi="함초롬바탕" w:cs="함초롬바탕"/>
+                <w:color w:val="000000"/>
+                <w:kern w:val="0"/>
+                <w:szCs w:val="20"/>
+              </w:rPr>
+            </w:pPr>
+            <w:r>
+              <w:rPr>
+                <w:rFonts w:ascii="함초롬바탕" w:eastAsia="함초롬바탕" w:hAnsi="함초롬바탕" w:cs="함초롬바탕" w:hint="eastAsia"/>
+                <w:color w:val="000000"/>
+                <w:kern w:val="0"/>
+                <w:szCs w:val="20"/>
+              </w:rPr>
+              <w:t>해야할 일</w:t>
+            </w:r>
+          </w:p>
+          <w:p>
+            <w:pPr>
+              <w:shd w:val="clear" w:color="auto" w:fill="FFFFFF"/>
+              <w:spacing w:after="0" w:line="384" w:lineRule="auto"/>
+              <w:textAlignment w:val="baseline"/>
+              <w:rPr>
+                <w:rFonts w:ascii="함초롬바탕" w:eastAsia="함초롬바탕" w:hAnsi="함초롬바탕" w:cs="함초롬바탕"/>
+                <w:color w:val="000000"/>
+                <w:kern w:val="0"/>
+                <w:szCs w:val="20"/>
+              </w:rPr>
+            </w:pPr>
+            <w:r>
+              <w:rPr>
+                <w:rFonts w:ascii="함초롬바탕" w:eastAsia="함초롬바탕" w:hAnsi="함초롬바탕" w:cs="함초롬바탕" w:hint="eastAsia"/>
+                <w:color w:val="000000"/>
+                <w:kern w:val="0"/>
+                <w:szCs w:val="20"/>
+              </w:rPr>
+              <w:t xml:space="preserve">-인플럭스 </w:t>
+            </w:r>
+            <w:r>
+              <w:rPr>
+                <w:rFonts w:ascii="함초롬바탕" w:eastAsia="함초롬바탕" w:hAnsi="함초롬바탕" w:cs="함초롬바탕"/>
+                <w:color w:val="000000"/>
+                <w:kern w:val="0"/>
+                <w:szCs w:val="20"/>
+              </w:rPr>
+              <w:t xml:space="preserve">DB </w:t>
+            </w:r>
+            <w:r>
+              <w:rPr>
+                <w:rFonts w:ascii="함초롬바탕" w:eastAsia="함초롬바탕" w:hAnsi="함초롬바탕" w:cs="함초롬바탕" w:hint="eastAsia"/>
+                <w:color w:val="000000"/>
+                <w:kern w:val="0"/>
+                <w:szCs w:val="20"/>
+              </w:rPr>
+              <w:t>작업</w:t>
+            </w:r>
+          </w:p>
+          <w:p>
+            <w:pPr>
+              <w:shd w:val="clear" w:color="auto" w:fill="FFFFFF"/>
+              <w:spacing w:after="0" w:line="384" w:lineRule="auto"/>
+              <w:textAlignment w:val="baseline"/>
+              <w:rPr>
+                <w:rFonts w:ascii="함초롬바탕" w:eastAsia="함초롬바탕" w:hAnsi="함초롬바탕" w:cs="함초롬바탕"/>
+                <w:color w:val="000000"/>
+                <w:kern w:val="0"/>
+                <w:szCs w:val="20"/>
+              </w:rPr>
+            </w:pPr>
+            <w:r>
+              <w:rPr>
+                <w:rFonts w:ascii="함초롬바탕" w:eastAsia="함초롬바탕" w:hAnsi="함초롬바탕" w:cs="함초롬바탕" w:hint="eastAsia"/>
+                <w:color w:val="000000"/>
+                <w:kern w:val="0"/>
+                <w:szCs w:val="20"/>
+              </w:rPr>
+              <w:t>-</w:t>
+            </w:r>
+            <w:r>
+              <w:rPr>
+                <w:rFonts w:ascii="함초롬바탕" w:eastAsia="함초롬바탕" w:hAnsi="함초롬바탕" w:cs="함초롬바탕"/>
+                <w:color w:val="000000"/>
+                <w:kern w:val="0"/>
+                <w:szCs w:val="20"/>
+              </w:rPr>
+              <w:t>DB</w:t>
+            </w:r>
+            <w:r>
+              <w:rPr>
+                <w:rFonts w:ascii="함초롬바탕" w:eastAsia="함초롬바탕" w:hAnsi="함초롬바탕" w:cs="함초롬바탕" w:hint="eastAsia"/>
+                <w:color w:val="000000"/>
+                <w:kern w:val="0"/>
+                <w:szCs w:val="20"/>
+              </w:rPr>
+              <w:t>에서 데이터를 불러오고 이미지를 생성하는 것(분석 서버에 저장</w:t>
+            </w:r>
+            <w:r>
+              <w:rPr>
+                <w:rFonts w:ascii="함초롬바탕" w:eastAsia="함초롬바탕" w:hAnsi="함초롬바탕" w:cs="함초롬바탕" w:hint="eastAsia"/>
+                <w:color w:val="000000"/>
+                <w:kern w:val="0"/>
+                <w:szCs w:val="20"/>
+              </w:rPr>
+              <w:t>,</w:t>
+            </w:r>
+            <w:r>
+              <w:rPr>
+                <w:rFonts w:ascii="함초롬바탕" w:eastAsia="함초롬바탕" w:hAnsi="함초롬바탕" w:cs="함초롬바탕"/>
+                <w:color w:val="000000"/>
+                <w:kern w:val="0"/>
+                <w:szCs w:val="20"/>
+              </w:rPr>
+              <w:t xml:space="preserve"> </w:t>
+            </w:r>
+            <w:r>
+              <w:rPr>
+                <w:rFonts w:ascii="함초롬바탕" w:eastAsia="함초롬바탕" w:hAnsi="함초롬바탕" w:cs="함초롬바탕" w:hint="eastAsia"/>
+                <w:color w:val="000000"/>
+                <w:kern w:val="0"/>
+                <w:szCs w:val="20"/>
+              </w:rPr>
+              <w:t xml:space="preserve">우선은 </w:t>
+            </w:r>
+            <w:r>
+              <w:rPr>
+                <w:rFonts w:ascii="함초롬바탕" w:eastAsia="함초롬바탕" w:hAnsi="함초롬바탕" w:cs="함초롬바탕"/>
+                <w:color w:val="000000"/>
+                <w:kern w:val="0"/>
+                <w:szCs w:val="20"/>
+              </w:rPr>
+              <w:t>File system</w:t>
+            </w:r>
+            <w:bookmarkStart w:id="0" w:name="_GoBack"/>
+            <w:bookmarkEnd w:id="0"/>
+            <w:r>
+              <w:rPr>
+                <w:rFonts w:ascii="함초롬바탕" w:eastAsia="함초롬바탕" w:hAnsi="함초롬바탕" w:cs="함초롬바탕" w:hint="eastAsia"/>
+                <w:color w:val="000000"/>
+                <w:kern w:val="0"/>
+                <w:szCs w:val="20"/>
+              </w:rPr>
+              <w:t>)</w:t>
+            </w:r>
+          </w:p>
+          <w:p>
+            <w:pPr>
+              <w:shd w:val="clear" w:color="auto" w:fill="FFFFFF"/>
+              <w:spacing w:after="0" w:line="384" w:lineRule="auto"/>
+              <w:textAlignment w:val="baseline"/>
+              <w:rPr>
+                <w:rFonts w:ascii="함초롬바탕" w:eastAsia="함초롬바탕" w:hAnsi="함초롬바탕" w:cs="함초롬바탕"/>
+                <w:color w:val="000000"/>
+                <w:kern w:val="0"/>
+                <w:szCs w:val="20"/>
+              </w:rPr>
+            </w:pPr>
+            <w:r>
+              <w:rPr>
+                <w:rFonts w:ascii="함초롬바탕" w:eastAsia="함초롬바탕" w:hAnsi="함초롬바탕" w:cs="함초롬바탕" w:hint="eastAsia"/>
+                <w:color w:val="000000"/>
+                <w:kern w:val="0"/>
+                <w:szCs w:val="20"/>
+              </w:rPr>
+              <w:t>-데이터를 장기 관측할 수 있는 페이지 제작(</w:t>
+            </w:r>
+            <w:r>
+              <w:rPr>
+                <w:rFonts w:ascii="함초롬바탕" w:eastAsia="함초롬바탕" w:hAnsi="함초롬바탕" w:cs="함초롬바탕"/>
+                <w:color w:val="000000"/>
+                <w:kern w:val="0"/>
+                <w:szCs w:val="20"/>
+              </w:rPr>
+              <w:t>Data Manager)</w:t>
+            </w:r>
+          </w:p>
+          <w:p>
+            <w:pPr>
+              <w:shd w:val="clear" w:color="auto" w:fill="FFFFFF"/>
+              <w:spacing w:after="0" w:line="384" w:lineRule="auto"/>
+              <w:textAlignment w:val="baseline"/>
+              <w:rPr>
+                <w:rFonts w:ascii="함초롬바탕" w:eastAsia="함초롬바탕" w:hAnsi="함초롬바탕" w:cs="함초롬바탕"/>
+                <w:color w:val="000000"/>
+                <w:kern w:val="0"/>
+                <w:szCs w:val="20"/>
+              </w:rPr>
+            </w:pPr>
+            <w:r>
+              <w:rPr>
+                <w:rFonts w:ascii="함초롬바탕" w:eastAsia="함초롬바탕" w:hAnsi="함초롬바탕" w:cs="함초롬바탕" w:hint="eastAsia"/>
+                <w:color w:val="000000"/>
+                <w:kern w:val="0"/>
+                <w:szCs w:val="20"/>
+              </w:rPr>
+              <w:t>-</w:t>
+            </w:r>
+            <w:r>
+              <w:rPr>
+                <w:rFonts w:ascii="함초롬바탕" w:eastAsia="함초롬바탕" w:hAnsi="함초롬바탕" w:cs="함초롬바탕"/>
+                <w:color w:val="000000"/>
+                <w:kern w:val="0"/>
+                <w:szCs w:val="20"/>
+              </w:rPr>
+              <w:t>CNN Modeling</w:t>
             </w:r>
           </w:p>
         </w:tc>
       </w:tr>
     </w:tbl>
-    <w:p>
-      <w:pPr>
-        <w:rPr>
-          <w:rFonts w:hint="eastAsia"/>
-        </w:rPr>
-      </w:pPr>
-    </w:p>
+    <w:p/>
     <w:sectPr>
       <w:pgSz w:w="11906" w:h="16838"/>
       <w:pgMar w:top="1701" w:right="1440" w:bottom="1440" w:left="1440" w:header="851" w:footer="992" w:gutter="0"/>

</xml_diff>